<commit_message>
aadding results and act readme
</commit_message>
<xml_diff>
--- a/BIKES CHAT GPT PROJECT.docx
+++ b/BIKES CHAT GPT PROJECT.docx
@@ -52,8 +52,107 @@
         <w:rPr>
           <w:lang w:val="en-US"/>
         </w:rPr>
-        <w:t>/bin/activate</w:t>
-      </w:r>
+        <w:t>/bin/</w:t>
+      </w:r>
+      <w:proofErr w:type="gramStart"/>
+      <w:r>
+        <w:rPr>
+          <w:lang w:val="en-US"/>
+        </w:rPr>
+        <w:t>activate</w:t>
+      </w:r>
+      <w:r>
+        <w:rPr>
+          <w:lang w:val="en-US"/>
+        </w:rPr>
+        <w:t xml:space="preserve"> ???</w:t>
+      </w:r>
+      <w:proofErr w:type="gramEnd"/>
+    </w:p>
+    <w:p>
+      <w:pPr>
+        <w:rPr>
+          <w:lang w:val="en-US"/>
+        </w:rPr>
+      </w:pPr>
+      <w:r>
+        <w:rPr>
+          <w:lang w:val="en-US"/>
+        </w:rPr>
+        <w:t xml:space="preserve">Para </w:t>
+      </w:r>
+      <w:proofErr w:type="spellStart"/>
+      <w:r>
+        <w:rPr>
+          <w:lang w:val="en-US"/>
+        </w:rPr>
+        <w:t>activarlo</w:t>
+      </w:r>
+      <w:proofErr w:type="spellEnd"/>
+      <w:r>
+        <w:rPr>
+          <w:lang w:val="en-US"/>
+        </w:rPr>
+        <w:t xml:space="preserve"> </w:t>
+      </w:r>
+      <w:proofErr w:type="spellStart"/>
+      <w:r>
+        <w:rPr>
+          <w:lang w:val="en-US"/>
+        </w:rPr>
+        <w:t>en</w:t>
+      </w:r>
+      <w:proofErr w:type="spellEnd"/>
+      <w:r>
+        <w:rPr>
+          <w:lang w:val="en-US"/>
+        </w:rPr>
+        <w:t xml:space="preserve"> </w:t>
+      </w:r>
+      <w:proofErr w:type="spellStart"/>
+      <w:proofErr w:type="gramStart"/>
+      <w:r>
+        <w:rPr>
+          <w:lang w:val="en-US"/>
+        </w:rPr>
+        <w:t>powershell</w:t>
+      </w:r>
+      <w:proofErr w:type="spellEnd"/>
+      <w:r>
+        <w:rPr>
+          <w:lang w:val="en-US"/>
+        </w:rPr>
+        <w:t xml:space="preserve"> :</w:t>
+      </w:r>
+      <w:proofErr w:type="gramEnd"/>
+      <w:r>
+        <w:rPr>
+          <w:lang w:val="en-US"/>
+        </w:rPr>
+        <w:t xml:space="preserve"> </w:t>
+      </w:r>
+      <w:r>
+        <w:rPr>
+          <w:lang w:val="en-US"/>
+        </w:rPr>
+        <w:t>./</w:t>
+      </w:r>
+      <w:proofErr w:type="spellStart"/>
+      <w:r>
+        <w:rPr>
+          <w:lang w:val="en-US"/>
+        </w:rPr>
+        <w:t>maruenv</w:t>
+      </w:r>
+      <w:proofErr w:type="spellEnd"/>
+      <w:r>
+        <w:rPr>
+          <w:lang w:val="en-US"/>
+        </w:rPr>
+        <w:t>/Scripts/Activate.ps1</w:t>
+      </w:r>
+      <w:bookmarkStart w:id="0" w:name="_GoBack"/>
+      <w:bookmarkEnd w:id="0"/>
     </w:p>
     <w:p>
       <w:pPr>
@@ -1245,8 +1344,6 @@
         </w:rPr>
         <w:t xml:space="preserve"> an object and must convert it to numeric as to normalize it or use like that in the ml model, now I will delete it because there are already the variables year and month of the observation</w:t>
       </w:r>
-      <w:bookmarkStart w:id="0" w:name="_GoBack"/>
-      <w:bookmarkEnd w:id="0"/>
     </w:p>
     <w:p>
       <w:pPr>
@@ -1851,6 +1948,7 @@
           <w:szCs w:val="21"/>
           <w:lang w:val="en-US" w:eastAsia="es-ES"/>
         </w:rPr>
+        <w:lastRenderedPageBreak/>
         <w:t>X</w:t>
       </w:r>
       <w:r>
@@ -2012,7 +2110,6 @@
           <w:szCs w:val="21"/>
           <w:lang w:val="en-US" w:eastAsia="es-ES"/>
         </w:rPr>
-        <w:lastRenderedPageBreak/>
         <w:t>## Convert the year, month, and day columns to numeric type</w:t>
       </w:r>
     </w:p>
@@ -3524,7 +3621,7 @@
 </file>
 
 <file path=customXml/itemProps1.xml><?xml version="1.0" encoding="utf-8"?>
-<ds:datastoreItem xmlns:ds="http://schemas.openxmlformats.org/officeDocument/2006/customXml" ds:itemID="{C9B889E3-B0D7-47FA-A8E3-15713002C51E}">
+<ds:datastoreItem xmlns:ds="http://schemas.openxmlformats.org/officeDocument/2006/customXml" ds:itemID="{65683C11-7673-4712-8A1C-3B284E0D26E4}">
   <ds:schemaRefs>
     <ds:schemaRef ds:uri="http://schemas.openxmlformats.org/officeDocument/2006/bibliography"/>
   </ds:schemaRefs>

</xml_diff>